<commit_message>
20190217: upload current project code
</commit_message>
<xml_diff>
--- a/LV004_Firebase_Application.docx
+++ b/LV004_Firebase_Application.docx
@@ -107,12 +107,7 @@
             <w:pStyle w:val="TOCHeading"/>
           </w:pPr>
           <w:r>
-            <w:t>Table of Con</w:t>
-          </w:r>
-          <w:bookmarkStart w:id="0" w:name="_GoBack"/>
-          <w:bookmarkEnd w:id="0"/>
-          <w:r>
-            <w:t>tents</w:t>
+            <w:t>Table of Contents</w:t>
           </w:r>
         </w:p>
         <w:p>
@@ -433,11 +428,11 @@
       <w:pPr>
         <w:pStyle w:val="Heading1"/>
       </w:pPr>
-      <w:bookmarkStart w:id="1" w:name="_Toc535875073"/>
+      <w:bookmarkStart w:id="0" w:name="_Toc535875073"/>
       <w:r>
         <w:t>Cấp quyền đăng nhập</w:t>
       </w:r>
-      <w:bookmarkEnd w:id="1"/>
+      <w:bookmarkEnd w:id="0"/>
     </w:p>
     <w:p>
       <w:pPr>
@@ -608,7 +603,28 @@
           <w:sz w:val="26"/>
           <w:szCs w:val="26"/>
         </w:rPr>
-        <w:t>Bác sĩ được cung cấp tài khoản: drid00001; drid00002</w:t>
+        <w:t>Bác sĩ được cung cấp tài khoản: drid</w:t>
+      </w:r>
+      <w:r>
+        <w:rPr>
+          <w:sz w:val="26"/>
+          <w:szCs w:val="26"/>
+        </w:rPr>
+        <w:t>01; drid0</w:t>
+      </w:r>
+      <w:r>
+        <w:rPr>
+          <w:sz w:val="26"/>
+          <w:szCs w:val="26"/>
+        </w:rPr>
+        <w:t>2</w:t>
+      </w:r>
+      <w:r>
+        <w:rPr>
+          <w:sz w:val="26"/>
+          <w:szCs w:val="26"/>
+        </w:rPr>
+        <w:t>…</w:t>
       </w:r>
     </w:p>
     <w:p>
@@ -628,7 +644,28 @@
           <w:sz w:val="26"/>
           <w:szCs w:val="26"/>
         </w:rPr>
-        <w:t>Bệnh nhân được cấp tài khoản: patid000001; patid000002</w:t>
+        <w:t>Bệnh nhân được cấp tài khoả</w:t>
+      </w:r>
+      <w:r>
+        <w:rPr>
+          <w:sz w:val="26"/>
+          <w:szCs w:val="26"/>
+        </w:rPr>
+        <w:t>n: patid01; patid0</w:t>
+      </w:r>
+      <w:r>
+        <w:rPr>
+          <w:sz w:val="26"/>
+          <w:szCs w:val="26"/>
+        </w:rPr>
+        <w:t>2</w:t>
+      </w:r>
+      <w:r>
+        <w:rPr>
+          <w:sz w:val="26"/>
+          <w:szCs w:val="26"/>
+        </w:rPr>
+        <w:t>…</w:t>
       </w:r>
     </w:p>
     <w:p>
@@ -641,13 +678,11 @@
       <w:r>
         <w:rPr>
           <w:noProof/>
-          <w:sz w:val="26"/>
-          <w:szCs w:val="26"/>
         </w:rPr>
         <w:drawing>
-          <wp:inline distT="0" distB="0" distL="0" distR="0" wp14:anchorId="47E982F8" wp14:editId="7D2BDD10">
-            <wp:extent cx="5943600" cy="1807210"/>
-            <wp:effectExtent l="0" t="0" r="0" b="2540"/>
+          <wp:inline distT="0" distB="0" distL="0" distR="0" wp14:anchorId="7BE1E7D1" wp14:editId="68386CE2">
+            <wp:extent cx="5943600" cy="1800225"/>
+            <wp:effectExtent l="0" t="0" r="0" b="9525"/>
             <wp:docPr id="1" name="Picture 1"/>
             <wp:cNvGraphicFramePr>
               <a:graphicFrameLocks xmlns:a="http://schemas.openxmlformats.org/drawingml/2006/main" noChangeAspect="1"/>
@@ -668,7 +703,7 @@
                   <pic:spPr>
                     <a:xfrm>
                       <a:off x="0" y="0"/>
-                      <a:ext cx="5943600" cy="1807210"/>
+                      <a:ext cx="5943600" cy="1800225"/>
                     </a:xfrm>
                     <a:prstGeom prst="rect">
                       <a:avLst/>
@@ -693,7 +728,49 @@
           <w:sz w:val="26"/>
           <w:szCs w:val="26"/>
         </w:rPr>
-        <w:t xml:space="preserve">Yêu cầu đối với phần mềm: Người dùng chỉ cần nhập mã số id (phần trước dấu @, chữ in hoa hoặc chữ viết thường). Phần mềm sẽ tự động </w:t>
+        <w:t xml:space="preserve">Người dùng chỉ cần nhập mã số id (phần </w:t>
+      </w:r>
+      <w:r>
+        <w:rPr>
+          <w:sz w:val="26"/>
+          <w:szCs w:val="26"/>
+        </w:rPr>
+        <w:t xml:space="preserve">nằm </w:t>
+      </w:r>
+      <w:r>
+        <w:rPr>
+          <w:sz w:val="26"/>
+          <w:szCs w:val="26"/>
+        </w:rPr>
+        <w:t>trước dấ</w:t>
+      </w:r>
+      <w:r>
+        <w:rPr>
+          <w:sz w:val="26"/>
+          <w:szCs w:val="26"/>
+        </w:rPr>
+        <w:t xml:space="preserve">u @), dưới dạng </w:t>
+      </w:r>
+      <w:r>
+        <w:rPr>
+          <w:sz w:val="26"/>
+          <w:szCs w:val="26"/>
+        </w:rPr>
+        <w:t xml:space="preserve">chữ in hoa hoặc chữ viết thường). </w:t>
+      </w:r>
+      <w:r>
+        <w:rPr>
+          <w:sz w:val="26"/>
+          <w:szCs w:val="26"/>
+        </w:rPr>
+        <w:t>Ứng dụng</w:t>
+      </w:r>
+      <w:r>
+        <w:rPr>
+          <w:sz w:val="26"/>
+          <w:szCs w:val="26"/>
+        </w:rPr>
+        <w:t xml:space="preserve"> sẽ tự động </w:t>
       </w:r>
       <w:r>
         <w:rPr>
@@ -795,7 +872,21 @@
                 <w:sz w:val="26"/>
                 <w:szCs w:val="26"/>
               </w:rPr>
-              <w:t>DR00001</w:t>
+              <w:t>DR</w:t>
+            </w:r>
+            <w:r>
+              <w:rPr>
+                <w:sz w:val="26"/>
+                <w:szCs w:val="26"/>
+              </w:rPr>
+              <w:t>0</w:t>
+            </w:r>
+            <w:r>
+              <w:rPr>
+                <w:sz w:val="26"/>
+                <w:szCs w:val="26"/>
+              </w:rPr>
+              <w:t>1</w:t>
             </w:r>
           </w:p>
         </w:tc>
@@ -815,7 +906,7 @@
                 <w:sz w:val="26"/>
                 <w:szCs w:val="26"/>
               </w:rPr>
-              <w:t>dr00001@ehr.vn</w:t>
+              <w:t>dr01@ehr.vn</w:t>
             </w:r>
           </w:p>
         </w:tc>
@@ -837,7 +928,21 @@
                 <w:sz w:val="26"/>
                 <w:szCs w:val="26"/>
               </w:rPr>
-              <w:t>Patid000001</w:t>
+              <w:t>Patid</w:t>
+            </w:r>
+            <w:r>
+              <w:rPr>
+                <w:sz w:val="26"/>
+                <w:szCs w:val="26"/>
+              </w:rPr>
+              <w:t>0</w:t>
+            </w:r>
+            <w:r>
+              <w:rPr>
+                <w:sz w:val="26"/>
+                <w:szCs w:val="26"/>
+              </w:rPr>
+              <w:t>1</w:t>
             </w:r>
           </w:p>
         </w:tc>
@@ -857,13 +962,51 @@
                 <w:sz w:val="26"/>
                 <w:szCs w:val="26"/>
               </w:rPr>
-              <w:t>patid000001@ehr.vn</w:t>
+              <w:t>patid01@ehr.vn</w:t>
             </w:r>
           </w:p>
         </w:tc>
       </w:tr>
     </w:tbl>
-    <w:p/>
+    <w:p>
+      <w:pPr>
+        <w:rPr>
+          <w:sz w:val="26"/>
+          <w:szCs w:val="26"/>
+        </w:rPr>
+      </w:pPr>
+      <w:r>
+        <w:rPr>
+          <w:sz w:val="26"/>
+          <w:szCs w:val="26"/>
+        </w:rPr>
+        <w:t>Bảng. Định dạng tên đăng nhập người dùng của ứng dụng</w:t>
+      </w:r>
+    </w:p>
+    <w:p>
+      <w:pPr>
+        <w:rPr>
+          <w:sz w:val="26"/>
+          <w:szCs w:val="26"/>
+        </w:rPr>
+      </w:pPr>
+      <w:r>
+        <w:rPr>
+          <w:sz w:val="26"/>
+          <w:szCs w:val="26"/>
+        </w:rPr>
+        <w:t xml:space="preserve">Mật khẩu phải thỏa mãn có tối thiểu 6 kí tự. </w:t>
+      </w:r>
+      <w:r>
+        <w:rPr>
+          <w:sz w:val="26"/>
+          <w:szCs w:val="26"/>
+        </w:rPr>
+        <w:t>Người quản trị hệ thống có toàn quyền khôi phục mật khẩu, vô hiệu hóa tài khoản và xóa hoàn toàn tài khoản đăng nhập ra khỏi hệ thống.</w:t>
+      </w:r>
+      <w:bookmarkStart w:id="1" w:name="_GoBack"/>
+      <w:bookmarkEnd w:id="1"/>
+    </w:p>
     <w:p>
       <w:pPr>
         <w:pStyle w:val="Heading1"/>
@@ -3075,7 +3218,7 @@
 </file>
 
 <file path=customXml/itemProps1.xml><?xml version="1.0" encoding="utf-8"?>
-<ds:datastoreItem xmlns:ds="http://schemas.openxmlformats.org/officeDocument/2006/customXml" ds:itemID="{6E4FB335-4B55-4823-912E-1C4D834AFE58}">
+<ds:datastoreItem xmlns:ds="http://schemas.openxmlformats.org/officeDocument/2006/customXml" ds:itemID="{DD39253C-13CC-4402-95C0-B4481BD9CC5B}">
   <ds:schemaRefs>
     <ds:schemaRef ds:uri="http://schemas.openxmlformats.org/officeDocument/2006/bibliography"/>
   </ds:schemaRefs>

</xml_diff>